<commit_message>
update document PHP 28/8
</commit_message>
<xml_diff>
--- a/PHP-Core.docx
+++ b/PHP-Core.docx
@@ -753,6 +753,104 @@
           </wp:inline>
         </w:drawing>
       </w:r>
+    </w:p>
+    <w:p>
+      <w:pPr>
+        <w:pStyle w:val="ListParagraph"/>
+        <w:numPr>
+          <w:ilvl w:val="0"/>
+          <w:numId w:val="2"/>
+        </w:numPr>
+        <w:rPr>
+          <w:rFonts w:asciiTheme="majorHAnsi" w:hAnsiTheme="majorHAnsi" w:cstheme="majorHAnsi"/>
+          <w:sz w:val="26"/>
+          <w:szCs w:val="26"/>
+          <w:lang w:val="en-US"/>
+        </w:rPr>
+      </w:pPr>
+      <w:r>
+        <w:rPr>
+          <w:rFonts w:asciiTheme="majorHAnsi" w:hAnsiTheme="majorHAnsi" w:cstheme="majorHAnsi"/>
+          <w:sz w:val="26"/>
+          <w:szCs w:val="26"/>
+          <w:lang w:val="en-US"/>
+        </w:rPr>
+        <w:t xml:space="preserve">Ngoài ra ta còn có cách khai báo hằng số khác là: </w:t>
+      </w:r>
+      <w:bookmarkStart w:id="0" w:name="_GoBack"/>
+      <w:bookmarkEnd w:id="0"/>
+      <w:r>
+        <w:rPr>
+          <w:rFonts w:ascii="Courier New" w:eastAsia="Times New Roman" w:hAnsi="Courier New" w:cs="Courier New"/>
+          <w:color w:val="000088"/>
+          <w:sz w:val="23"/>
+          <w:szCs w:val="23"/>
+          <w:lang w:eastAsia="vi-VN"/>
+        </w:rPr>
+        <w:t>const</w:t>
+      </w:r>
+      <w:r>
+        <w:rPr>
+          <w:rFonts w:ascii="Courier New" w:eastAsia="Times New Roman" w:hAnsi="Courier New" w:cs="Courier New"/>
+          <w:color w:val="000000"/>
+          <w:sz w:val="23"/>
+          <w:szCs w:val="23"/>
+          <w:lang w:eastAsia="vi-VN"/>
+        </w:rPr>
+        <w:t xml:space="preserve"> VAR </w:t>
+      </w:r>
+      <w:r>
+        <w:rPr>
+          <w:rFonts w:ascii="Courier New" w:eastAsia="Times New Roman" w:hAnsi="Courier New" w:cs="Courier New"/>
+          <w:color w:val="666600"/>
+          <w:sz w:val="23"/>
+          <w:szCs w:val="23"/>
+          <w:lang w:eastAsia="vi-VN"/>
+        </w:rPr>
+        <w:t>=</w:t>
+      </w:r>
+      <w:r>
+        <w:rPr>
+          <w:rFonts w:ascii="Courier New" w:eastAsia="Times New Roman" w:hAnsi="Courier New" w:cs="Courier New"/>
+          <w:color w:val="000000"/>
+          <w:sz w:val="23"/>
+          <w:szCs w:val="23"/>
+          <w:lang w:eastAsia="vi-VN"/>
+        </w:rPr>
+        <w:t xml:space="preserve"> </w:t>
+      </w:r>
+      <w:r>
+        <w:rPr>
+          <w:rFonts w:ascii="Courier New" w:eastAsia="Times New Roman" w:hAnsi="Courier New" w:cs="Courier New"/>
+          <w:color w:val="008800"/>
+          <w:sz w:val="23"/>
+          <w:szCs w:val="23"/>
+          <w:lang w:eastAsia="vi-VN"/>
+        </w:rPr>
+        <w:t>'FOO'</w:t>
+      </w:r>
+      <w:r>
+        <w:rPr>
+          <w:rFonts w:ascii="Courier New" w:eastAsia="Times New Roman" w:hAnsi="Courier New" w:cs="Courier New"/>
+          <w:color w:val="666600"/>
+          <w:sz w:val="23"/>
+          <w:szCs w:val="23"/>
+          <w:lang w:eastAsia="vi-VN"/>
+        </w:rPr>
+        <w:t>;</w:t>
+      </w:r>
+    </w:p>
+    <w:p>
+      <w:pPr>
+        <w:pStyle w:val="ListParagraph"/>
+        <w:ind w:left="1080"/>
+        <w:rPr>
+          <w:rFonts w:asciiTheme="majorHAnsi" w:hAnsiTheme="majorHAnsi" w:cstheme="majorHAnsi"/>
+          <w:sz w:val="26"/>
+          <w:szCs w:val="26"/>
+          <w:lang w:val="en-US"/>
+        </w:rPr>
+      </w:pPr>
     </w:p>
     <w:p>
       <w:pPr>
@@ -14232,8 +14330,6 @@
           <w:lang w:val="en-US"/>
         </w:rPr>
       </w:pPr>
-      <w:bookmarkStart w:id="0" w:name="_GoBack"/>
-      <w:bookmarkEnd w:id="0"/>
     </w:p>
     <w:tbl>
       <w:tblPr>
@@ -15777,6 +15873,76 @@
       <w:bCs/>
     </w:rPr>
   </w:style>
+  <w:style w:type="paragraph" w:styleId="HTMLPreformatted">
+    <w:name w:val="HTML Preformatted"/>
+    <w:basedOn w:val="Normal"/>
+    <w:link w:val="HTMLPreformattedChar"/>
+    <w:uiPriority w:val="99"/>
+    <w:semiHidden/>
+    <w:unhideWhenUsed/>
+    <w:rsid w:val="009B653E"/>
+    <w:pPr>
+      <w:tabs>
+        <w:tab w:val="left" w:pos="916"/>
+        <w:tab w:val="left" w:pos="1832"/>
+        <w:tab w:val="left" w:pos="2748"/>
+        <w:tab w:val="left" w:pos="3664"/>
+        <w:tab w:val="left" w:pos="4580"/>
+        <w:tab w:val="left" w:pos="5496"/>
+        <w:tab w:val="left" w:pos="6412"/>
+        <w:tab w:val="left" w:pos="7328"/>
+        <w:tab w:val="left" w:pos="8244"/>
+        <w:tab w:val="left" w:pos="9160"/>
+        <w:tab w:val="left" w:pos="10076"/>
+        <w:tab w:val="left" w:pos="10992"/>
+        <w:tab w:val="left" w:pos="11908"/>
+        <w:tab w:val="left" w:pos="12824"/>
+        <w:tab w:val="left" w:pos="13740"/>
+        <w:tab w:val="left" w:pos="14656"/>
+      </w:tabs>
+      <w:spacing w:after="0" w:line="240" w:lineRule="auto"/>
+    </w:pPr>
+    <w:rPr>
+      <w:rFonts w:ascii="Courier New" w:eastAsia="Times New Roman" w:hAnsi="Courier New" w:cs="Courier New"/>
+      <w:sz w:val="20"/>
+      <w:szCs w:val="20"/>
+      <w:lang w:eastAsia="vi-VN"/>
+    </w:rPr>
+  </w:style>
+  <w:style w:type="character" w:customStyle="1" w:styleId="HTMLPreformattedChar">
+    <w:name w:val="HTML Preformatted Char"/>
+    <w:basedOn w:val="DefaultParagraphFont"/>
+    <w:link w:val="HTMLPreformatted"/>
+    <w:uiPriority w:val="99"/>
+    <w:semiHidden/>
+    <w:rsid w:val="009B653E"/>
+    <w:rPr>
+      <w:rFonts w:ascii="Courier New" w:eastAsia="Times New Roman" w:hAnsi="Courier New" w:cs="Courier New"/>
+      <w:sz w:val="20"/>
+      <w:szCs w:val="20"/>
+      <w:lang w:eastAsia="vi-VN"/>
+    </w:rPr>
+  </w:style>
+  <w:style w:type="character" w:customStyle="1" w:styleId="kwd">
+    <w:name w:val="kwd"/>
+    <w:basedOn w:val="DefaultParagraphFont"/>
+    <w:rsid w:val="009B653E"/>
+  </w:style>
+  <w:style w:type="character" w:customStyle="1" w:styleId="pln">
+    <w:name w:val="pln"/>
+    <w:basedOn w:val="DefaultParagraphFont"/>
+    <w:rsid w:val="009B653E"/>
+  </w:style>
+  <w:style w:type="character" w:customStyle="1" w:styleId="pun">
+    <w:name w:val="pun"/>
+    <w:basedOn w:val="DefaultParagraphFont"/>
+    <w:rsid w:val="009B653E"/>
+  </w:style>
+  <w:style w:type="character" w:customStyle="1" w:styleId="str">
+    <w:name w:val="str"/>
+    <w:basedOn w:val="DefaultParagraphFont"/>
+    <w:rsid w:val="009B653E"/>
+  </w:style>
 </w:styles>
 </file>
 
@@ -16046,7 +16212,7 @@
 </file>
 
 <file path=customXml/itemProps1.xml><?xml version="1.0" encoding="utf-8"?>
-<ds:datastoreItem xmlns:ds="http://schemas.openxmlformats.org/officeDocument/2006/customXml" ds:itemID="{5C431CD8-AE31-4776-A3BF-2AB69FB41606}">
+<ds:datastoreItem xmlns:ds="http://schemas.openxmlformats.org/officeDocument/2006/customXml" ds:itemID="{5637E2C4-D20D-42AE-93D0-B49C784FD8B4}">
   <ds:schemaRefs>
     <ds:schemaRef ds:uri="http://schemas.openxmlformats.org/officeDocument/2006/bibliography"/>
   </ds:schemaRefs>

</xml_diff>